<commit_message>
Acta miembros jee, formato conformidad
</commit_message>
<xml_diff>
--- a/public/FormatoConformidad.docx
+++ b/public/FormatoConformidad.docx
@@ -225,7 +225,27 @@
           <w:szCs w:val="20"/>
           <w:lang w:val="es-MX" w:eastAsia="es-MX"/>
         </w:rPr>
-        <w:t xml:space="preserve">JURADO ELECTORAL ESPECIAL DE </w:t>
+        <w:t>JURADO ELECTORAL ESPECIAL DE</w:t>
+      </w:r>
+      <w:r>
+        <w:rPr>
+          <w:rFonts w:ascii="Arial" w:eastAsia="MS Mincho" w:hAnsi="Arial" w:cs="Arial"/>
+          <w:bCs/>
+          <w:sz w:val="20"/>
+          <w:szCs w:val="20"/>
+          <w:lang w:val="es-MX" w:eastAsia="es-MX"/>
+        </w:rPr>
+        <w:t>:</w:t>
+      </w:r>
+      <w:r>
+        <w:rPr>
+          <w:rFonts w:ascii="Arial" w:eastAsia="MS Mincho" w:hAnsi="Arial" w:cs="Arial"/>
+          <w:bCs/>
+          <w:sz w:val="20"/>
+          <w:szCs w:val="20"/>
+          <w:lang w:val="es-MX" w:eastAsia="es-MX"/>
+        </w:rPr>
+        <w:t xml:space="preserve"> </w:t>
       </w:r>
       <w:r>
         <w:rPr>
@@ -365,6 +385,16 @@
           <w:szCs w:val="20"/>
           <w:lang w:val="es-MX" w:eastAsia="es-MX"/>
         </w:rPr>
+        <w:t>:</w:t>
+      </w:r>
+      <w:r>
+        <w:rPr>
+          <w:rFonts w:ascii="Arial" w:eastAsia="MS Mincho" w:hAnsi="Arial" w:cs="Arial"/>
+          <w:bCs/>
+          <w:sz w:val="20"/>
+          <w:szCs w:val="20"/>
+          <w:lang w:val="es-MX" w:eastAsia="es-MX"/>
+        </w:rPr>
         <w:t xml:space="preserve"> {departamento}</w:t>
       </w:r>
       <w:r>
@@ -385,6 +415,16 @@
           <w:szCs w:val="20"/>
           <w:lang w:val="es-MX" w:eastAsia="es-MX"/>
         </w:rPr>
+        <w:t>:</w:t>
+      </w:r>
+      <w:r>
+        <w:rPr>
+          <w:rFonts w:ascii="Arial" w:eastAsia="MS Mincho" w:hAnsi="Arial" w:cs="Arial"/>
+          <w:bCs/>
+          <w:sz w:val="20"/>
+          <w:szCs w:val="20"/>
+          <w:lang w:val="es-MX" w:eastAsia="es-MX"/>
+        </w:rPr>
         <w:t xml:space="preserve"> {provincia}</w:t>
       </w:r>
       <w:r>
@@ -396,6 +436,16 @@
           <w:lang w:val="es-MX" w:eastAsia="es-MX"/>
         </w:rPr>
         <w:t xml:space="preserve">  DISTRITO</w:t>
+      </w:r>
+      <w:r>
+        <w:rPr>
+          <w:rFonts w:ascii="Arial" w:eastAsia="MS Mincho" w:hAnsi="Arial" w:cs="Arial"/>
+          <w:bCs/>
+          <w:sz w:val="20"/>
+          <w:szCs w:val="20"/>
+          <w:lang w:val="es-MX" w:eastAsia="es-MX"/>
+        </w:rPr>
+        <w:t>:</w:t>
       </w:r>
       <w:r>
         <w:rPr>
@@ -661,29 +711,7 @@
           <w:szCs w:val="20"/>
           <w:lang w:val="es-MX" w:eastAsia="es-MX"/>
         </w:rPr>
-        <w:t xml:space="preserve"> </w:t>
-      </w:r>
-      <w:proofErr w:type="spellStart"/>
-      <w:r>
-        <w:rPr>
-          <w:rFonts w:ascii="Arial" w:eastAsia="MS Mincho" w:hAnsi="Arial" w:cs="Arial"/>
-          <w:bCs/>
-          <w:sz w:val="20"/>
-          <w:szCs w:val="20"/>
-          <w:lang w:val="es-MX" w:eastAsia="es-MX"/>
-        </w:rPr>
-        <w:t>de</w:t>
-      </w:r>
-      <w:proofErr w:type="spellEnd"/>
-      <w:r>
-        <w:rPr>
-          <w:rFonts w:ascii="Arial" w:eastAsia="MS Mincho" w:hAnsi="Arial" w:cs="Arial"/>
-          <w:bCs/>
-          <w:sz w:val="20"/>
-          <w:szCs w:val="20"/>
-          <w:lang w:val="es-MX" w:eastAsia="es-MX"/>
-        </w:rPr>
-        <w:t xml:space="preserve"> 2026, el Presidente del Jurado Electoral Especial de </w:t>
+        <w:t xml:space="preserve"> de 2026, el Presidente del Jurado Electoral Especial de </w:t>
       </w:r>
       <w:r>
         <w:rPr>
@@ -1069,19 +1097,107 @@
                 <w:szCs w:val="20"/>
                 <w:lang w:val="es-MX" w:eastAsia="es-MX"/>
               </w:rPr>
-              <w:t>______________________</w:t>
-            </w:r>
-            <w:bookmarkStart w:id="0" w:name="_GoBack"/>
-            <w:bookmarkEnd w:id="0"/>
-            <w:r>
-              <w:rPr>
-                <w:rFonts w:ascii="Arial" w:eastAsia="MS Mincho" w:hAnsi="Arial" w:cs="Arial"/>
-                <w:bCs/>
-                <w:sz w:val="20"/>
-                <w:szCs w:val="20"/>
-                <w:lang w:val="es-MX" w:eastAsia="es-MX"/>
-              </w:rPr>
-              <w:t>_________________</w:t>
+              <w:t>{</w:t>
+            </w:r>
+            <w:r>
+              <w:rPr>
+                <w:rFonts w:ascii="Arial" w:eastAsia="MS Mincho" w:hAnsi="Arial" w:cs="Arial"/>
+                <w:bCs/>
+                <w:sz w:val="20"/>
+                <w:szCs w:val="20"/>
+                <w:lang w:val="es-MX" w:eastAsia="es-MX"/>
+              </w:rPr>
+              <w:t>PRESIDENTE_</w:t>
+            </w:r>
+            <w:r>
+              <w:rPr>
+                <w:rFonts w:ascii="Arial" w:eastAsia="MS Mincho" w:hAnsi="Arial" w:cs="Arial"/>
+                <w:bCs/>
+                <w:sz w:val="20"/>
+                <w:szCs w:val="20"/>
+                <w:lang w:val="es-MX" w:eastAsia="es-MX"/>
+              </w:rPr>
+              <w:t>NOMBRES</w:t>
+            </w:r>
+            <w:r>
+              <w:rPr>
+                <w:rFonts w:ascii="Arial" w:eastAsia="MS Mincho" w:hAnsi="Arial" w:cs="Arial"/>
+                <w:bCs/>
+                <w:sz w:val="20"/>
+                <w:szCs w:val="20"/>
+                <w:lang w:val="es-MX" w:eastAsia="es-MX"/>
+              </w:rPr>
+              <w:t>} {</w:t>
+            </w:r>
+            <w:r>
+              <w:rPr>
+                <w:rFonts w:ascii="Arial" w:eastAsia="MS Mincho" w:hAnsi="Arial" w:cs="Arial"/>
+                <w:bCs/>
+                <w:sz w:val="20"/>
+                <w:szCs w:val="20"/>
+                <w:lang w:val="es-MX" w:eastAsia="es-MX"/>
+              </w:rPr>
+              <w:t>PRESIDENTE_</w:t>
+            </w:r>
+            <w:r>
+              <w:rPr>
+                <w:rFonts w:ascii="Arial" w:eastAsia="MS Mincho" w:hAnsi="Arial" w:cs="Arial"/>
+                <w:bCs/>
+                <w:sz w:val="20"/>
+                <w:szCs w:val="20"/>
+                <w:lang w:val="es-MX" w:eastAsia="es-MX"/>
+              </w:rPr>
+              <w:t>APELLIDOPATERNO</w:t>
+            </w:r>
+            <w:r>
+              <w:rPr>
+                <w:rFonts w:ascii="Arial" w:eastAsia="MS Mincho" w:hAnsi="Arial" w:cs="Arial"/>
+                <w:bCs/>
+                <w:sz w:val="20"/>
+                <w:szCs w:val="20"/>
+                <w:lang w:val="es-MX" w:eastAsia="es-MX"/>
+              </w:rPr>
+              <w:t>}</w:t>
+            </w:r>
+            <w:r>
+              <w:rPr>
+                <w:rFonts w:ascii="Arial" w:eastAsia="MS Mincho" w:hAnsi="Arial" w:cs="Arial"/>
+                <w:bCs/>
+                <w:sz w:val="20"/>
+                <w:szCs w:val="20"/>
+                <w:lang w:val="es-MX" w:eastAsia="es-MX"/>
+              </w:rPr>
+              <w:t xml:space="preserve"> {</w:t>
+            </w:r>
+            <w:r>
+              <w:rPr>
+                <w:rFonts w:ascii="Arial" w:eastAsia="MS Mincho" w:hAnsi="Arial" w:cs="Arial"/>
+                <w:bCs/>
+                <w:sz w:val="20"/>
+                <w:szCs w:val="20"/>
+                <w:lang w:val="es-MX" w:eastAsia="es-MX"/>
+              </w:rPr>
+              <w:t>PRESIDENTE_</w:t>
+            </w:r>
+            <w:r>
+              <w:rPr>
+                <w:rFonts w:ascii="Arial" w:eastAsia="MS Mincho" w:hAnsi="Arial" w:cs="Arial"/>
+                <w:bCs/>
+                <w:sz w:val="20"/>
+                <w:szCs w:val="20"/>
+                <w:lang w:val="es-MX" w:eastAsia="es-MX"/>
+              </w:rPr>
+              <w:t>APELLIDOMATERNO</w:t>
+            </w:r>
+            <w:r>
+              <w:rPr>
+                <w:rFonts w:ascii="Arial" w:eastAsia="MS Mincho" w:hAnsi="Arial" w:cs="Arial"/>
+                <w:bCs/>
+                <w:sz w:val="20"/>
+                <w:szCs w:val="20"/>
+                <w:lang w:val="es-MX" w:eastAsia="es-MX"/>
+              </w:rPr>
+              <w:t>}</w:t>
             </w:r>
           </w:p>
         </w:tc>
@@ -1202,7 +1318,97 @@
                 <w:szCs w:val="20"/>
                 <w:lang w:val="es-MX" w:eastAsia="es-MX"/>
               </w:rPr>
-              <w:t>_______________________________________</w:t>
+              <w:t>{</w:t>
+            </w:r>
+            <w:r>
+              <w:rPr>
+                <w:rFonts w:ascii="Arial" w:eastAsia="MS Mincho" w:hAnsi="Arial" w:cs="Arial"/>
+                <w:bCs/>
+                <w:sz w:val="20"/>
+                <w:szCs w:val="20"/>
+                <w:lang w:val="es-MX" w:eastAsia="es-MX"/>
+              </w:rPr>
+              <w:t>SEGUNDO_MIEMBRO_</w:t>
+            </w:r>
+            <w:r>
+              <w:rPr>
+                <w:rFonts w:ascii="Arial" w:eastAsia="MS Mincho" w:hAnsi="Arial" w:cs="Arial"/>
+                <w:bCs/>
+                <w:sz w:val="20"/>
+                <w:szCs w:val="20"/>
+                <w:lang w:val="es-MX" w:eastAsia="es-MX"/>
+              </w:rPr>
+              <w:t>NOMBRES</w:t>
+            </w:r>
+            <w:r>
+              <w:rPr>
+                <w:rFonts w:ascii="Arial" w:eastAsia="MS Mincho" w:hAnsi="Arial" w:cs="Arial"/>
+                <w:bCs/>
+                <w:sz w:val="20"/>
+                <w:szCs w:val="20"/>
+                <w:lang w:val="es-MX" w:eastAsia="es-MX"/>
+              </w:rPr>
+              <w:t>} {</w:t>
+            </w:r>
+            <w:r>
+              <w:rPr>
+                <w:rFonts w:ascii="Arial" w:eastAsia="MS Mincho" w:hAnsi="Arial" w:cs="Arial"/>
+                <w:bCs/>
+                <w:sz w:val="20"/>
+                <w:szCs w:val="20"/>
+                <w:lang w:val="es-MX" w:eastAsia="es-MX"/>
+              </w:rPr>
+              <w:t>SEGUNDO_MIEMBRO_</w:t>
+            </w:r>
+            <w:r>
+              <w:rPr>
+                <w:rFonts w:ascii="Arial" w:eastAsia="MS Mincho" w:hAnsi="Arial" w:cs="Arial"/>
+                <w:bCs/>
+                <w:sz w:val="20"/>
+                <w:szCs w:val="20"/>
+                <w:lang w:val="es-MX" w:eastAsia="es-MX"/>
+              </w:rPr>
+              <w:t>APELLIDOPATERNO</w:t>
+            </w:r>
+            <w:r>
+              <w:rPr>
+                <w:rFonts w:ascii="Arial" w:eastAsia="MS Mincho" w:hAnsi="Arial" w:cs="Arial"/>
+                <w:bCs/>
+                <w:sz w:val="20"/>
+                <w:szCs w:val="20"/>
+                <w:lang w:val="es-MX" w:eastAsia="es-MX"/>
+              </w:rPr>
+              <w:t>} {</w:t>
+            </w:r>
+            <w:r>
+              <w:rPr>
+                <w:rFonts w:ascii="Arial" w:eastAsia="MS Mincho" w:hAnsi="Arial" w:cs="Arial"/>
+                <w:bCs/>
+                <w:sz w:val="20"/>
+                <w:szCs w:val="20"/>
+                <w:lang w:val="es-MX" w:eastAsia="es-MX"/>
+              </w:rPr>
+              <w:t>SEGUNDO_MIEMBRO_</w:t>
+            </w:r>
+            <w:r>
+              <w:rPr>
+                <w:rFonts w:ascii="Arial" w:eastAsia="MS Mincho" w:hAnsi="Arial" w:cs="Arial"/>
+                <w:bCs/>
+                <w:sz w:val="20"/>
+                <w:szCs w:val="20"/>
+                <w:lang w:val="es-MX" w:eastAsia="es-MX"/>
+              </w:rPr>
+              <w:t>APELLIDOMATERNO</w:t>
+            </w:r>
+            <w:r>
+              <w:rPr>
+                <w:rFonts w:ascii="Arial" w:eastAsia="MS Mincho" w:hAnsi="Arial" w:cs="Arial"/>
+                <w:bCs/>
+                <w:sz w:val="20"/>
+                <w:szCs w:val="20"/>
+                <w:lang w:val="es-MX" w:eastAsia="es-MX"/>
+              </w:rPr>
+              <w:t>}</w:t>
             </w:r>
           </w:p>
         </w:tc>
@@ -1294,6 +1500,7 @@
                 <w:szCs w:val="20"/>
                 <w:lang w:val="es-MX" w:eastAsia="es-MX"/>
               </w:rPr>
+              <w:lastRenderedPageBreak/>
               <w:t>3.</w:t>
             </w:r>
           </w:p>
@@ -1323,7 +1530,99 @@
                 <w:szCs w:val="20"/>
                 <w:lang w:val="es-MX" w:eastAsia="es-MX"/>
               </w:rPr>
-              <w:t>_______________________________________</w:t>
+              <w:t>{</w:t>
+            </w:r>
+            <w:r>
+              <w:rPr>
+                <w:rFonts w:ascii="Arial" w:eastAsia="MS Mincho" w:hAnsi="Arial" w:cs="Arial"/>
+                <w:bCs/>
+                <w:sz w:val="20"/>
+                <w:szCs w:val="20"/>
+                <w:lang w:val="es-MX" w:eastAsia="es-MX"/>
+              </w:rPr>
+              <w:t>TERCER_MIEMBRO_</w:t>
+            </w:r>
+            <w:r>
+              <w:rPr>
+                <w:rFonts w:ascii="Arial" w:eastAsia="MS Mincho" w:hAnsi="Arial" w:cs="Arial"/>
+                <w:bCs/>
+                <w:sz w:val="20"/>
+                <w:szCs w:val="20"/>
+                <w:lang w:val="es-MX" w:eastAsia="es-MX"/>
+              </w:rPr>
+              <w:t>NOMBRES</w:t>
+            </w:r>
+            <w:r>
+              <w:rPr>
+                <w:rFonts w:ascii="Arial" w:eastAsia="MS Mincho" w:hAnsi="Arial" w:cs="Arial"/>
+                <w:bCs/>
+                <w:sz w:val="20"/>
+                <w:szCs w:val="20"/>
+                <w:lang w:val="es-MX" w:eastAsia="es-MX"/>
+              </w:rPr>
+              <w:t>} {</w:t>
+            </w:r>
+            <w:r>
+              <w:rPr>
+                <w:rFonts w:ascii="Arial" w:eastAsia="MS Mincho" w:hAnsi="Arial" w:cs="Arial"/>
+                <w:bCs/>
+                <w:sz w:val="20"/>
+                <w:szCs w:val="20"/>
+                <w:lang w:val="es-MX" w:eastAsia="es-MX"/>
+              </w:rPr>
+              <w:t>TERCER_MIEMBRO_</w:t>
+            </w:r>
+            <w:r>
+              <w:rPr>
+                <w:rFonts w:ascii="Arial" w:eastAsia="MS Mincho" w:hAnsi="Arial" w:cs="Arial"/>
+                <w:bCs/>
+                <w:sz w:val="20"/>
+                <w:szCs w:val="20"/>
+                <w:lang w:val="es-MX" w:eastAsia="es-MX"/>
+              </w:rPr>
+              <w:t>APELLIDOPATERNO</w:t>
+            </w:r>
+            <w:r>
+              <w:rPr>
+                <w:rFonts w:ascii="Arial" w:eastAsia="MS Mincho" w:hAnsi="Arial" w:cs="Arial"/>
+                <w:bCs/>
+                <w:sz w:val="20"/>
+                <w:szCs w:val="20"/>
+                <w:lang w:val="es-MX" w:eastAsia="es-MX"/>
+              </w:rPr>
+              <w:t>} {</w:t>
+            </w:r>
+            <w:bookmarkStart w:id="0" w:name="_GoBack"/>
+            <w:bookmarkEnd w:id="0"/>
+            <w:r>
+              <w:rPr>
+                <w:rFonts w:ascii="Arial" w:eastAsia="MS Mincho" w:hAnsi="Arial" w:cs="Arial"/>
+                <w:bCs/>
+                <w:sz w:val="20"/>
+                <w:szCs w:val="20"/>
+                <w:lang w:val="es-MX" w:eastAsia="es-MX"/>
+              </w:rPr>
+              <w:t>TERCER_MIEMBRO_</w:t>
+            </w:r>
+            <w:r>
+              <w:rPr>
+                <w:rFonts w:ascii="Arial" w:eastAsia="MS Mincho" w:hAnsi="Arial" w:cs="Arial"/>
+                <w:bCs/>
+                <w:sz w:val="20"/>
+                <w:szCs w:val="20"/>
+                <w:lang w:val="es-MX" w:eastAsia="es-MX"/>
+              </w:rPr>
+              <w:t>APELLIDOMATERNO</w:t>
+            </w:r>
+            <w:r>
+              <w:rPr>
+                <w:rFonts w:ascii="Arial" w:eastAsia="MS Mincho" w:hAnsi="Arial" w:cs="Arial"/>
+                <w:bCs/>
+                <w:sz w:val="20"/>
+                <w:szCs w:val="20"/>
+                <w:lang w:val="es-MX" w:eastAsia="es-MX"/>
+              </w:rPr>
+              <w:t>}</w:t>
             </w:r>
           </w:p>
         </w:tc>

</xml_diff>

<commit_message>
boton pausar reconteo, Formato conformidad upd, TCV upd al guardar votos 30-10
</commit_message>
<xml_diff>
--- a/public/FormatoConformidad.docx
+++ b/public/FormatoConformidad.docx
@@ -13,6 +13,74 @@
           <w:lang w:val="es-MX" w:eastAsia="es-MX"/>
         </w:rPr>
       </w:pPr>
+      <w:r>
+        <w:rPr>
+          <w:noProof/>
+          <w:lang w:eastAsia="es-PE"/>
+        </w:rPr>
+        <w:drawing>
+          <wp:anchor distT="0" distB="0" distL="114300" distR="114300" simplePos="0" relativeHeight="251663360" behindDoc="1" locked="0" layoutInCell="1" allowOverlap="1" wp14:anchorId="7D540B17" wp14:editId="1C3A5E27">
+            <wp:simplePos x="0" y="0"/>
+            <wp:positionH relativeFrom="margin">
+              <wp:posOffset>4005580</wp:posOffset>
+            </wp:positionH>
+            <wp:positionV relativeFrom="paragraph">
+              <wp:posOffset>1905</wp:posOffset>
+            </wp:positionV>
+            <wp:extent cx="1327785" cy="589221"/>
+            <wp:effectExtent l="0" t="0" r="5715" b="1905"/>
+            <wp:wrapNone/>
+            <wp:docPr id="2" name="Imagen 2" descr="C:\Users\mllancari\Downloads\Elecciones-Generales-2026-vertical-final.png"/>
+            <wp:cNvGraphicFramePr>
+              <a:graphicFrameLocks xmlns:a="http://schemas.openxmlformats.org/drawingml/2006/main" noChangeAspect="1"/>
+            </wp:cNvGraphicFramePr>
+            <a:graphic xmlns:a="http://schemas.openxmlformats.org/drawingml/2006/main">
+              <a:graphicData uri="http://schemas.openxmlformats.org/drawingml/2006/picture">
+                <pic:pic xmlns:pic="http://schemas.openxmlformats.org/drawingml/2006/picture">
+                  <pic:nvPicPr>
+                    <pic:cNvPr id="0" name="Picture 1" descr="C:\Users\mllancari\Downloads\Elecciones-Generales-2026-vertical-final.png"/>
+                    <pic:cNvPicPr>
+                      <a:picLocks noChangeAspect="1" noChangeArrowheads="1"/>
+                    </pic:cNvPicPr>
+                  </pic:nvPicPr>
+                  <pic:blipFill>
+                    <a:blip r:embed="rId6" cstate="print">
+                      <a:extLst>
+                        <a:ext uri="{28A0092B-C50C-407E-A947-70E740481C1C}">
+                          <a14:useLocalDpi xmlns:a14="http://schemas.microsoft.com/office/drawing/2010/main" val="0"/>
+                        </a:ext>
+                      </a:extLst>
+                    </a:blip>
+                    <a:srcRect/>
+                    <a:stretch>
+                      <a:fillRect/>
+                    </a:stretch>
+                  </pic:blipFill>
+                  <pic:spPr bwMode="auto">
+                    <a:xfrm>
+                      <a:off x="0" y="0"/>
+                      <a:ext cx="1327785" cy="589221"/>
+                    </a:xfrm>
+                    <a:prstGeom prst="rect">
+                      <a:avLst/>
+                    </a:prstGeom>
+                    <a:noFill/>
+                    <a:ln>
+                      <a:noFill/>
+                    </a:ln>
+                  </pic:spPr>
+                </pic:pic>
+              </a:graphicData>
+            </a:graphic>
+            <wp14:sizeRelH relativeFrom="page">
+              <wp14:pctWidth>0</wp14:pctWidth>
+            </wp14:sizeRelH>
+            <wp14:sizeRelV relativeFrom="page">
+              <wp14:pctHeight>0</wp14:pctHeight>
+            </wp14:sizeRelV>
+          </wp:anchor>
+        </w:drawing>
+      </w:r>
       <w:r>
         <w:rPr>
           <w:rFonts w:ascii="Arial" w:hAnsi="Arial" w:cs="Arial"/>
@@ -47,7 +115,7 @@
                     </pic:cNvPicPr>
                   </pic:nvPicPr>
                   <pic:blipFill>
-                    <a:blip r:embed="rId6" cstate="print">
+                    <a:blip r:embed="rId7" cstate="print">
                       <a:extLst>
                         <a:ext uri="{28A0092B-C50C-407E-A947-70E740481C1C}">
                           <a14:useLocalDpi xmlns:a14="http://schemas.microsoft.com/office/drawing/2010/main" val="0"/>
@@ -90,85 +158,6 @@
           <w:lang w:val="es-MX" w:eastAsia="es-MX"/>
         </w:rPr>
       </w:pPr>
-      <w:r>
-        <w:rPr>
-          <w:rFonts w:ascii="Arial" w:eastAsia="MS Mincho" w:hAnsi="Arial" w:cs="Arial"/>
-          <w:bCs/>
-          <w:noProof/>
-          <w:sz w:val="20"/>
-          <w:szCs w:val="20"/>
-          <w:lang w:eastAsia="es-PE"/>
-        </w:rPr>
-        <w:drawing>
-          <wp:anchor distT="0" distB="0" distL="114300" distR="114300" simplePos="0" relativeHeight="251659264" behindDoc="0" locked="0" layoutInCell="1" allowOverlap="1" wp14:anchorId="4D11608B" wp14:editId="2EB1A258">
-            <wp:simplePos x="0" y="0"/>
-            <wp:positionH relativeFrom="column">
-              <wp:posOffset>4156364</wp:posOffset>
-            </wp:positionH>
-            <wp:positionV relativeFrom="paragraph">
-              <wp:posOffset>75565</wp:posOffset>
-            </wp:positionV>
-            <wp:extent cx="1920644" cy="284126"/>
-            <wp:effectExtent l="0" t="0" r="3810" b="1905"/>
-            <wp:wrapNone/>
-            <wp:docPr id="1" name="Imagen 11">
-              <a:extLst xmlns:a="http://schemas.openxmlformats.org/drawingml/2006/main">
-                <a:ext uri="{FF2B5EF4-FFF2-40B4-BE49-F238E27FC236}">
-                  <a16:creationId xmlns:arto="http://schemas.microsoft.com/office/word/2006/arto" xmlns:lc="http://schemas.openxmlformats.org/drawingml/2006/lockedCanvas" xmlns:a16="http://schemas.microsoft.com/office/drawing/2014/main" xmlns="" xmlns:p="http://schemas.openxmlformats.org/presentationml/2006/main" xmlns:w="http://schemas.openxmlformats.org/wordprocessingml/2006/main" xmlns:w10="urn:schemas-microsoft-com:office:word" xmlns:v="urn:schemas-microsoft-com:vml" xmlns:o="urn:schemas-microsoft-com:office:office" id="{8AE7341B-9FDB-14F5-4CC1-F240AD9042E9}"/>
-                </a:ext>
-              </a:extLst>
-            </wp:docPr>
-            <wp:cNvGraphicFramePr>
-              <a:graphicFrameLocks xmlns:a="http://schemas.openxmlformats.org/drawingml/2006/main" noChangeAspect="1"/>
-            </wp:cNvGraphicFramePr>
-            <a:graphic xmlns:a="http://schemas.openxmlformats.org/drawingml/2006/main">
-              <a:graphicData uri="http://schemas.openxmlformats.org/drawingml/2006/picture">
-                <pic:pic xmlns:pic="http://schemas.openxmlformats.org/drawingml/2006/picture">
-                  <pic:nvPicPr>
-                    <pic:cNvPr id="12" name="Imagen 11">
-                      <a:extLst>
-                        <a:ext uri="{FF2B5EF4-FFF2-40B4-BE49-F238E27FC236}">
-                          <a16:creationId xmlns:arto="http://schemas.microsoft.com/office/word/2006/arto" xmlns:lc="http://schemas.openxmlformats.org/drawingml/2006/lockedCanvas" xmlns:a16="http://schemas.microsoft.com/office/drawing/2014/main" xmlns="" xmlns:p="http://schemas.openxmlformats.org/presentationml/2006/main" xmlns:w="http://schemas.openxmlformats.org/wordprocessingml/2006/main" xmlns:w10="urn:schemas-microsoft-com:office:word" xmlns:v="urn:schemas-microsoft-com:vml" xmlns:o="urn:schemas-microsoft-com:office:office" id="{8AE7341B-9FDB-14F5-4CC1-F240AD9042E9}"/>
-                        </a:ext>
-                      </a:extLst>
-                    </pic:cNvPr>
-                    <pic:cNvPicPr>
-                      <a:picLocks noChangeAspect="1"/>
-                    </pic:cNvPicPr>
-                  </pic:nvPicPr>
-                  <pic:blipFill>
-                    <a:blip r:embed="rId7" cstate="print">
-                      <a:extLst>
-                        <a:ext uri="{28A0092B-C50C-407E-A947-70E740481C1C}">
-                          <a14:useLocalDpi xmlns:a14="http://schemas.microsoft.com/office/drawing/2010/main" val="0"/>
-                        </a:ext>
-                      </a:extLst>
-                    </a:blip>
-                    <a:stretch>
-                      <a:fillRect/>
-                    </a:stretch>
-                  </pic:blipFill>
-                  <pic:spPr>
-                    <a:xfrm>
-                      <a:off x="0" y="0"/>
-                      <a:ext cx="1920644" cy="284126"/>
-                    </a:xfrm>
-                    <a:prstGeom prst="rect">
-                      <a:avLst/>
-                    </a:prstGeom>
-                  </pic:spPr>
-                </pic:pic>
-              </a:graphicData>
-            </a:graphic>
-            <wp14:sizeRelH relativeFrom="margin">
-              <wp14:pctWidth>0</wp14:pctWidth>
-            </wp14:sizeRelH>
-            <wp14:sizeRelV relativeFrom="margin">
-              <wp14:pctHeight>0</wp14:pctHeight>
-            </wp14:sizeRelV>
-          </wp:anchor>
-        </w:drawing>
-      </w:r>
     </w:p>
     <w:p>
       <w:pPr>
@@ -469,6 +458,8 @@
           <w:lang w:val="es-MX" w:eastAsia="es-MX"/>
         </w:rPr>
       </w:pPr>
+      <w:bookmarkStart w:id="0" w:name="_GoBack"/>
+      <w:bookmarkEnd w:id="0"/>
     </w:p>
     <w:p>
       <w:pPr>
@@ -1592,8 +1583,6 @@
               </w:rPr>
               <w:t>} {</w:t>
             </w:r>
-            <w:bookmarkStart w:id="0" w:name="_GoBack"/>
-            <w:bookmarkEnd w:id="0"/>
             <w:r>
               <w:rPr>
                 <w:rFonts w:ascii="Arial" w:eastAsia="MS Mincho" w:hAnsi="Arial" w:cs="Arial"/>

</xml_diff>

<commit_message>
resumen acta mas compacto, edicion inline de votos
</commit_message>
<xml_diff>
--- a/public/FormatoConformidad.docx
+++ b/public/FormatoConformidad.docx
@@ -458,8 +458,6 @@
           <w:lang w:val="es-MX" w:eastAsia="es-MX"/>
         </w:rPr>
       </w:pPr>
-      <w:bookmarkStart w:id="0" w:name="_GoBack"/>
-      <w:bookmarkEnd w:id="0"/>
     </w:p>
     <w:p>
       <w:pPr>
@@ -702,7 +700,39 @@
           <w:szCs w:val="20"/>
           <w:lang w:val="es-MX" w:eastAsia="es-MX"/>
         </w:rPr>
-        <w:t xml:space="preserve"> de 2026, el Presidente del Jurado Electoral Especial de </w:t>
+        <w:t xml:space="preserve"> de </w:t>
+      </w:r>
+      <w:r>
+        <w:rPr>
+          <w:rFonts w:ascii="Arial" w:eastAsia="MS Mincho" w:hAnsi="Arial" w:cs="Arial"/>
+          <w:bCs/>
+          <w:sz w:val="20"/>
+          <w:szCs w:val="20"/>
+          <w:lang w:val="es-MX" w:eastAsia="es-MX"/>
+        </w:rPr>
+        <w:t>{currentYear</w:t>
+      </w:r>
+      <w:bookmarkStart w:id="0" w:name="_GoBack"/>
+      <w:bookmarkEnd w:id="0"/>
+      <w:r>
+        <w:rPr>
+          <w:rFonts w:ascii="Arial" w:eastAsia="MS Mincho" w:hAnsi="Arial" w:cs="Arial"/>
+          <w:bCs/>
+          <w:sz w:val="20"/>
+          <w:szCs w:val="20"/>
+          <w:lang w:val="es-MX" w:eastAsia="es-MX"/>
+        </w:rPr>
+        <w:t>}</w:t>
+      </w:r>
+      <w:r>
+        <w:rPr>
+          <w:rFonts w:ascii="Arial" w:eastAsia="MS Mincho" w:hAnsi="Arial" w:cs="Arial"/>
+          <w:bCs/>
+          <w:sz w:val="20"/>
+          <w:szCs w:val="20"/>
+          <w:lang w:val="es-MX" w:eastAsia="es-MX"/>
+        </w:rPr>
+        <w:t xml:space="preserve">, el Presidente del Jurado Electoral Especial de </w:t>
       </w:r>
       <w:r>
         <w:rPr>

</xml_diff>